<commit_message>
added Diagramms to documentation --Fabrizo--
</commit_message>
<xml_diff>
--- a/M153_AutoLeasing.docx
+++ b/M153_AutoLeasing.docx
@@ -224,7 +224,7 @@
                                   <w:sdtContent>
                                     <w:p>
                                       <w:pPr>
-                                        <w:pStyle w:val="NoSpacing"/>
+                                        <w:pStyle w:val="KeinLeerraum"/>
                                         <w:spacing w:after="240"/>
                                         <w:jc w:val="right"/>
                                         <w:rPr>
@@ -268,7 +268,7 @@
                                 </w:sdt>
                                 <w:p>
                                   <w:pPr>
-                                    <w:pStyle w:val="NoSpacing"/>
+                                    <w:pStyle w:val="KeinLeerraum"/>
                                     <w:jc w:val="center"/>
                                     <w:rPr>
                                       <w:color w:val="44546A" w:themeColor="text2"/>
@@ -300,7 +300,7 @@
                                           <w:sz w:val="28"/>
                                           <w:szCs w:val="28"/>
                                         </w:rPr>
-                                        <w:t xml:space="preserve">                                                       19.04.2023</w:t>
+                                        <w:t>19.04.2023</w:t>
                                       </w:r>
                                     </w:sdtContent>
                                   </w:sdt>
@@ -328,18 +328,18 @@
               </mc:Choice>
               <mc:Fallback>
                 <w:pict>
-                  <v:group w14:anchorId="0BE4C2B1" id="Group 38" o:spid="_x0000_s1026" alt="Title: Author and company name with crop mark graphic" style="position:absolute;margin-left:316.7pt;margin-top:0;width:367.9pt;height:265.7pt;z-index:251661312;mso-position-horizontal:right;mso-position-horizontal-relative:page;mso-position-vertical:bottom;mso-position-vertical-relative:page;mso-width-relative:margin;mso-height-relative:margin" coordsize="46718,33741" o:gfxdata="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">
-                    <v:group id="Group 455" o:spid="_x0000_s1027" style="position:absolute;left:20383;width:26335;height:33741" coordsize="26289,33718" o:gfxdata="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">
-                      <v:shape id="Freeform 456" o:spid="_x0000_s1028" style="position:absolute;width:21336;height:28670;visibility:visible;mso-wrap-style:square;v-text-anchor:top" coordsize="1344,1806" o:gfxdata="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" path="m1344,1806l,1806,,1641r1176,l1176,r168,l1344,1806xe" fillcolor="#44546a [3215]" stroked="f">
+                  <v:group w14:anchorId="0BE4C2B1" id="Group 38" o:spid="_x0000_s1026" alt="Titel: Author and company name with crop mark graphic" style="position:absolute;margin-left:316.7pt;margin-top:0;width:367.9pt;height:265.7pt;z-index:251661312;mso-position-horizontal:right;mso-position-horizontal-relative:page;mso-position-vertical:bottom;mso-position-vertical-relative:page;mso-width-relative:margin;mso-height-relative:margin" coordsize="46718,33741" o:gfxdata="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">
+                    <v:group id="Group 455" o:spid="_x0000_s1027" style="position:absolute;left:20383;width:26335;height:33741" coordsize="26289,33718" o:gfxdata="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">
+                      <v:shape id="Freeform 456" o:spid="_x0000_s1028" style="position:absolute;width:21336;height:28670;visibility:visible;mso-wrap-style:square;v-text-anchor:top" coordsize="1344,1806" o:gfxdata="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" path="m1344,1806l,1806,,1641r1176,l1176,r168,l1344,1806xe" fillcolor="#44546a [3215]" stroked="f">
                         <v:path arrowok="t" o:connecttype="custom" o:connectlocs="2133600,2867025;0,2867025;0,2605088;1866900,2605088;1866900,0;2133600,0;2133600,2867025" o:connectangles="0,0,0,0,0,0,0"/>
                       </v:shape>
-                      <v:rect id="Rectangle 457" o:spid="_x0000_s1029" style="position:absolute;left:95;width:26194;height:33718;visibility:visible;mso-wrap-style:square;v-text-anchor:middle" o:gfxdata="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" filled="f" stroked="f" strokeweight="1pt"/>
+                      <v:rect id="Rectangle 457" o:spid="_x0000_s1029" style="position:absolute;left:95;width:26194;height:33718;visibility:visible;mso-wrap-style:square;v-text-anchor:middle" o:gfxdata="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" filled="f" stroked="f" strokeweight="1pt"/>
                     </v:group>
                     <v:shapetype id="_x0000_t202" coordsize="21600,21600" o:spt="202" path="m,l,21600r21600,l21600,xe">
                       <v:stroke joinstyle="miter"/>
                       <v:path gradientshapeok="t" o:connecttype="rect"/>
                     </v:shapetype>
-                    <v:shape id="Text Box 458" o:spid="_x0000_s1030" type="#_x0000_t202" style="position:absolute;top:11049;width:39042;height:15049;visibility:visible;mso-wrap-style:square;v-text-anchor:bottom" o:gfxdata="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" filled="f" stroked="f" strokeweight=".5pt">
+                    <v:shape id="Text Box 458" o:spid="_x0000_s1030" type="#_x0000_t202" style="position:absolute;top:11049;width:39042;height:15049;visibility:visible;mso-wrap-style:square;v-text-anchor:bottom" o:gfxdata="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" filled="f" stroked="f" strokeweight=".5pt">
                       <v:textbox inset="0,0,36pt,36pt">
                         <w:txbxContent>
                           <w:sdt>
@@ -360,7 +360,7 @@
                             <w:sdtContent>
                               <w:p>
                                 <w:pPr>
-                                  <w:pStyle w:val="NoSpacing"/>
+                                  <w:pStyle w:val="KeinLeerraum"/>
                                   <w:spacing w:after="240"/>
                                   <w:jc w:val="right"/>
                                   <w:rPr>
@@ -404,7 +404,7 @@
                           </w:sdt>
                           <w:p>
                             <w:pPr>
-                              <w:pStyle w:val="NoSpacing"/>
+                              <w:pStyle w:val="KeinLeerraum"/>
                               <w:jc w:val="center"/>
                               <w:rPr>
                                 <w:color w:val="44546A" w:themeColor="text2"/>
@@ -436,7 +436,7 @@
                                     <w:sz w:val="28"/>
                                     <w:szCs w:val="28"/>
                                   </w:rPr>
-                                  <w:t xml:space="preserve">                                                       19.04.2023</w:t>
+                                  <w:t>19.04.2023</w:t>
                                 </w:r>
                               </w:sdtContent>
                             </w:sdt>
@@ -663,7 +663,7 @@
                                   <w:sdtContent>
                                     <w:p>
                                       <w:pPr>
-                                        <w:pStyle w:val="NoSpacing"/>
+                                        <w:pStyle w:val="KeinLeerraum"/>
                                         <w:spacing w:after="240" w:line="216" w:lineRule="auto"/>
                                         <w:rPr>
                                           <w:rFonts w:asciiTheme="majorHAnsi" w:hAnsiTheme="majorHAnsi"/>
@@ -720,7 +720,6 @@
                                     </w:p>
                                   </w:sdtContent>
                                 </w:sdt>
-                                <w:bookmarkStart w:id="0" w:name="_GoBack" w:displacedByCustomXml="next"/>
                                 <w:sdt>
                                   <w:sdtPr>
                                     <w:rPr>
@@ -740,7 +739,7 @@
                                   <w:sdtContent>
                                     <w:p>
                                       <w:pPr>
-                                        <w:pStyle w:val="NoSpacing"/>
+                                        <w:pStyle w:val="KeinLeerraum"/>
                                         <w:spacing w:line="216" w:lineRule="auto"/>
                                         <w:rPr>
                                           <w:rFonts w:asciiTheme="majorHAnsi" w:hAnsiTheme="majorHAnsi"/>
@@ -763,7 +762,6 @@
                                     </w:p>
                                   </w:sdtContent>
                                 </w:sdt>
-                                <w:bookmarkEnd w:id="0" w:displacedByCustomXml="prev"/>
                               </w:txbxContent>
                             </wps:txbx>
                             <wps:bodyPr rot="0" spcFirstLastPara="0" vertOverflow="overflow" horzOverflow="overflow" vert="horz" wrap="square" lIns="457200" tIns="457200" rIns="0" bIns="0" numCol="1" spcCol="0" rtlCol="0" fromWordArt="0" anchor="b" anchorCtr="0" forceAA="0" compatLnSpc="1">
@@ -787,14 +785,14 @@
               </mc:Choice>
               <mc:Fallback>
                 <w:pict>
-                  <v:group w14:anchorId="41CAF592" id="Group 39" o:spid="_x0000_s1031" alt="Title: Title and subtitle with crop mark graphic" style="position:absolute;margin-left:0;margin-top:0;width:502.55pt;height:267.85pt;z-index:251660288;mso-position-horizontal:left;mso-position-horizontal-relative:page;mso-position-vertical:top;mso-position-vertical-relative:page;mso-width-relative:margin;mso-height-relative:margin" coordsize="63817,34015" o:gfxdata="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">
-                    <v:group id="Group 460" o:spid="_x0000_s1032" style="position:absolute;width:26426;height:34015" coordsize="26426,34015" o:gfxdata="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">
-                      <v:shape id="Freeform 461" o:spid="_x0000_s1033" style="position:absolute;left:5048;top:5048;width:21336;height:28670;visibility:visible;mso-wrap-style:square;v-text-anchor:top" coordsize="1344,1806" o:gfxdata="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" path="m168,1806l,1806,,,1344,r,165l168,165r,1641xe" fillcolor="#44546a [3215]" stroked="f">
+                  <v:group w14:anchorId="41CAF592" id="Group 39" o:spid="_x0000_s1031" alt="Titel: Title and subtitle with crop mark graphic" style="position:absolute;margin-left:0;margin-top:0;width:502.55pt;height:267.85pt;z-index:251660288;mso-position-horizontal:left;mso-position-horizontal-relative:page;mso-position-vertical:top;mso-position-vertical-relative:page;mso-width-relative:margin;mso-height-relative:margin" coordsize="63817,34015" o:gfxdata="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">
+                    <v:group id="Group 460" o:spid="_x0000_s1032" style="position:absolute;width:26426;height:34015" coordsize="26426,34015" o:gfxdata="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">
+                      <v:shape id="Freeform 461" o:spid="_x0000_s1033" style="position:absolute;left:5048;top:5048;width:21336;height:28670;visibility:visible;mso-wrap-style:square;v-text-anchor:top" coordsize="1344,1806" o:gfxdata="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" path="m168,1806l,1806,,,1344,r,165l168,165r,1641xe" fillcolor="#44546a [3215]" stroked="f">
                         <v:path arrowok="t" o:connecttype="custom" o:connectlocs="266700,2867025;0,2867025;0,0;2133600,0;2133600,261938;266700,261938;266700,2867025" o:connectangles="0,0,0,0,0,0,0"/>
                       </v:shape>
-                      <v:rect id="Rectangle 462" o:spid="_x0000_s1034" style="position:absolute;width:26426;height:34015;visibility:visible;mso-wrap-style:square;v-text-anchor:middle" o:gfxdata="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" filled="f" stroked="f" strokeweight="1pt"/>
+                      <v:rect id="Rectangle 462" o:spid="_x0000_s1034" style="position:absolute;width:26426;height:34015;visibility:visible;mso-wrap-style:square;v-text-anchor:middle" o:gfxdata="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" filled="f" stroked="f" strokeweight="1pt"/>
                     </v:group>
-                    <v:shape id="Text Box 463" o:spid="_x0000_s1035" type="#_x0000_t202" style="position:absolute;left:7715;top:7620;width:56102;height:25914;visibility:visible;mso-wrap-style:square;v-text-anchor:bottom" o:gfxdata="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" filled="f" stroked="f" strokeweight=".5pt">
+                    <v:shape id="Text Box 463" o:spid="_x0000_s1035" type="#_x0000_t202" style="position:absolute;left:7715;top:7620;width:56102;height:25914;visibility:visible;mso-wrap-style:square;v-text-anchor:bottom" o:gfxdata="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" filled="f" stroked="f" strokeweight=".5pt">
                       <v:textbox inset="36pt,36pt,0,0">
                         <w:txbxContent>
                           <w:sdt>
@@ -816,7 +814,7 @@
                             <w:sdtContent>
                               <w:p>
                                 <w:pPr>
-                                  <w:pStyle w:val="NoSpacing"/>
+                                  <w:pStyle w:val="KeinLeerraum"/>
                                   <w:spacing w:after="240" w:line="216" w:lineRule="auto"/>
                                   <w:rPr>
                                     <w:rFonts w:asciiTheme="majorHAnsi" w:hAnsiTheme="majorHAnsi"/>
@@ -873,7 +871,6 @@
                               </w:p>
                             </w:sdtContent>
                           </w:sdt>
-                          <w:bookmarkStart w:id="1" w:name="_GoBack" w:displacedByCustomXml="next"/>
                           <w:sdt>
                             <w:sdtPr>
                               <w:rPr>
@@ -893,7 +890,7 @@
                             <w:sdtContent>
                               <w:p>
                                 <w:pPr>
-                                  <w:pStyle w:val="NoSpacing"/>
+                                  <w:pStyle w:val="KeinLeerraum"/>
                                   <w:spacing w:line="216" w:lineRule="auto"/>
                                   <w:rPr>
                                     <w:rFonts w:asciiTheme="majorHAnsi" w:hAnsiTheme="majorHAnsi"/>
@@ -916,7 +913,6 @@
                               </w:p>
                             </w:sdtContent>
                           </w:sdt>
-                          <w:bookmarkEnd w:id="1" w:displacedByCustomXml="prev"/>
                         </w:txbxContent>
                       </v:textbox>
                     </v:shape>
@@ -988,7 +984,7 @@
               </mc:Choice>
               <mc:Fallback>
                 <w:pict>
-                  <v:rect w14:anchorId="4D2C9525" id="Rectangle 40" o:spid="_x0000_s1026" alt="Title: Color background" style="position:absolute;margin-left:0;margin-top:0;width:8in;height:756pt;z-index:-251657216;visibility:visible;mso-wrap-style:square;mso-width-percent:941;mso-height-percent:954;mso-wrap-distance-left:9pt;mso-wrap-distance-top:0;mso-wrap-distance-right:9pt;mso-wrap-distance-bottom:0;mso-position-horizontal:center;mso-position-horizontal-relative:page;mso-position-vertical:center;mso-position-vertical-relative:page;mso-width-percent:941;mso-height-percent:954;mso-width-relative:page;mso-height-relative:page;v-text-anchor:top" o:gfxdata="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" fillcolor="#e7e6e6 [3214]" stroked="f">
+                  <v:rect w14:anchorId="4D2C9525" id="Rectangle 40" o:spid="_x0000_s1026" alt="Title: Color background" style="position:absolute;margin-left:0;margin-top:0;width:8in;height:756pt;z-index:-251657216;visibility:visible;mso-wrap-style:square;mso-width-percent:941;mso-height-percent:954;mso-wrap-distance-left:9pt;mso-wrap-distance-top:0;mso-wrap-distance-right:9pt;mso-wrap-distance-bottom:0;mso-position-horizontal:center;mso-position-horizontal-relative:page;mso-position-vertical:center;mso-position-vertical-relative:page;mso-width-percent:941;mso-height-percent:954;mso-width-relative:page;mso-height-relative:page;v-text-anchor:top" o:gfxdata="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" fillcolor="#e7e6e6 [3214]" stroked="f">
                     <w10:wrap anchorx="page" anchory="page"/>
                   </v:rect>
                 </w:pict>
@@ -1014,21 +1010,32 @@
     </w:sdt>
     <w:p>
       <w:pPr>
-        <w:pStyle w:val="Heading1"/>
+        <w:pStyle w:val="berschrift1"/>
         <w:numPr>
           <w:ilvl w:val="0"/>
           <w:numId w:val="3"/>
         </w:numPr>
       </w:pPr>
-      <w:bookmarkStart w:id="2" w:name="_Toc137043771"/>
+      <w:bookmarkStart w:id="0" w:name="_Toc137043771"/>
       <w:r>
         <w:lastRenderedPageBreak/>
         <w:t>Inhaltsverzeichnis</w:t>
       </w:r>
-      <w:bookmarkEnd w:id="2"/>
+      <w:bookmarkEnd w:id="0"/>
     </w:p>
     <w:sdt>
       <w:sdtPr>
+        <w:rPr>
+          <w:rFonts w:asciiTheme="minorHAnsi" w:eastAsiaTheme="minorHAnsi" w:hAnsiTheme="minorHAnsi" w:cstheme="minorBidi"/>
+          <w:b w:val="0"/>
+          <w:bCs w:val="0"/>
+          <w:color w:val="auto"/>
+          <w:kern w:val="2"/>
+          <w:sz w:val="24"/>
+          <w:szCs w:val="24"/>
+          <w:lang w:val="de-CH"/>
+          <w14:ligatures w14:val="standardContextual"/>
+        </w:rPr>
         <w:id w:val="-1312861991"/>
         <w:docPartObj>
           <w:docPartGallery w:val="Table of Contents"/>
@@ -1037,25 +1044,18 @@
       </w:sdtPr>
       <w:sdtEndPr>
         <w:rPr>
-          <w:rFonts w:asciiTheme="minorHAnsi" w:eastAsiaTheme="minorHAnsi" w:hAnsiTheme="minorHAnsi" w:cstheme="minorBidi"/>
           <w:noProof/>
-          <w:color w:val="auto"/>
-          <w:kern w:val="2"/>
-          <w:sz w:val="24"/>
-          <w:szCs w:val="24"/>
-          <w:lang w:val="de-CH"/>
-          <w14:ligatures w14:val="standardContextual"/>
         </w:rPr>
       </w:sdtEndPr>
       <w:sdtContent>
         <w:p>
           <w:pPr>
-            <w:pStyle w:val="TOCHeading"/>
+            <w:pStyle w:val="Inhaltsverzeichnisberschrift"/>
           </w:pPr>
         </w:p>
         <w:p>
           <w:pPr>
-            <w:pStyle w:val="TOC1"/>
+            <w:pStyle w:val="Verzeichnis1"/>
             <w:tabs>
               <w:tab w:val="left" w:pos="480"/>
               <w:tab w:val="right" w:leader="dot" w:pos="9016"/>
@@ -1067,7 +1067,7 @@
               <w:i w:val="0"/>
               <w:iCs w:val="0"/>
               <w:noProof/>
-              <w:lang w:val="en-CH" w:eastAsia="en-GB"/>
+              <w:lang w:eastAsia="en-GB"/>
             </w:rPr>
           </w:pPr>
           <w:r>
@@ -1103,7 +1103,7 @@
                 <w:i w:val="0"/>
                 <w:iCs w:val="0"/>
                 <w:noProof/>
-                <w:lang w:val="en-CH" w:eastAsia="en-GB"/>
+                <w:lang w:eastAsia="en-GB"/>
               </w:rPr>
               <w:tab/>
             </w:r>
@@ -1166,7 +1166,7 @@
         </w:p>
         <w:p>
           <w:pPr>
-            <w:pStyle w:val="TOC1"/>
+            <w:pStyle w:val="Verzeichnis1"/>
             <w:tabs>
               <w:tab w:val="right" w:leader="dot" w:pos="9016"/>
             </w:tabs>
@@ -1177,7 +1177,7 @@
               <w:i w:val="0"/>
               <w:iCs w:val="0"/>
               <w:noProof/>
-              <w:lang w:val="en-CH" w:eastAsia="en-GB"/>
+              <w:lang w:eastAsia="en-GB"/>
             </w:rPr>
           </w:pPr>
           <w:hyperlink w:anchor="_Toc137043772" w:history="1">
@@ -1240,7 +1240,7 @@
         </w:p>
         <w:p>
           <w:pPr>
-            <w:pStyle w:val="TOC1"/>
+            <w:pStyle w:val="Verzeichnis1"/>
             <w:tabs>
               <w:tab w:val="right" w:leader="dot" w:pos="9016"/>
             </w:tabs>
@@ -1251,7 +1251,7 @@
               <w:i w:val="0"/>
               <w:iCs w:val="0"/>
               <w:noProof/>
-              <w:lang w:val="en-CH" w:eastAsia="en-GB"/>
+              <w:lang w:eastAsia="en-GB"/>
             </w:rPr>
           </w:pPr>
           <w:hyperlink w:anchor="_Toc137043773" w:history="1">
@@ -1314,7 +1314,7 @@
         </w:p>
         <w:p>
           <w:pPr>
-            <w:pStyle w:val="TOC2"/>
+            <w:pStyle w:val="Verzeichnis2"/>
             <w:tabs>
               <w:tab w:val="right" w:leader="dot" w:pos="9016"/>
             </w:tabs>
@@ -1325,7 +1325,7 @@
               <w:noProof/>
               <w:sz w:val="24"/>
               <w:szCs w:val="24"/>
-              <w:lang w:val="en-CH" w:eastAsia="en-GB"/>
+              <w:lang w:eastAsia="en-GB"/>
             </w:rPr>
           </w:pPr>
           <w:hyperlink w:anchor="_Toc137043774" w:history="1">
@@ -1389,7 +1389,7 @@
         </w:p>
         <w:p>
           <w:pPr>
-            <w:pStyle w:val="TOC1"/>
+            <w:pStyle w:val="Verzeichnis1"/>
             <w:tabs>
               <w:tab w:val="right" w:leader="dot" w:pos="9016"/>
             </w:tabs>
@@ -1400,7 +1400,7 @@
               <w:i w:val="0"/>
               <w:iCs w:val="0"/>
               <w:noProof/>
-              <w:lang w:val="en-CH" w:eastAsia="en-GB"/>
+              <w:lang w:eastAsia="en-GB"/>
             </w:rPr>
           </w:pPr>
           <w:hyperlink w:anchor="_Toc137043775" w:history="1">
@@ -1463,7 +1463,7 @@
         </w:p>
         <w:p>
           <w:pPr>
-            <w:pStyle w:val="TOC1"/>
+            <w:pStyle w:val="Verzeichnis1"/>
             <w:tabs>
               <w:tab w:val="right" w:leader="dot" w:pos="9016"/>
             </w:tabs>
@@ -1474,7 +1474,7 @@
               <w:i w:val="0"/>
               <w:iCs w:val="0"/>
               <w:noProof/>
-              <w:lang w:val="en-CH" w:eastAsia="en-GB"/>
+              <w:lang w:eastAsia="en-GB"/>
             </w:rPr>
           </w:pPr>
           <w:hyperlink w:anchor="_Toc137043776" w:history="1">
@@ -1537,7 +1537,7 @@
         </w:p>
         <w:p>
           <w:pPr>
-            <w:pStyle w:val="TOC1"/>
+            <w:pStyle w:val="Verzeichnis1"/>
             <w:tabs>
               <w:tab w:val="right" w:leader="dot" w:pos="9016"/>
             </w:tabs>
@@ -1548,7 +1548,7 @@
               <w:i w:val="0"/>
               <w:iCs w:val="0"/>
               <w:noProof/>
-              <w:lang w:val="en-CH" w:eastAsia="en-GB"/>
+              <w:lang w:eastAsia="en-GB"/>
             </w:rPr>
           </w:pPr>
           <w:hyperlink w:anchor="_Toc137043777" w:history="1">
@@ -1611,7 +1611,7 @@
         </w:p>
         <w:p>
           <w:pPr>
-            <w:pStyle w:val="TOC2"/>
+            <w:pStyle w:val="Verzeichnis2"/>
             <w:tabs>
               <w:tab w:val="right" w:leader="dot" w:pos="9016"/>
             </w:tabs>
@@ -1622,7 +1622,7 @@
               <w:noProof/>
               <w:sz w:val="24"/>
               <w:szCs w:val="24"/>
-              <w:lang w:val="en-CH" w:eastAsia="en-GB"/>
+              <w:lang w:eastAsia="en-GB"/>
             </w:rPr>
           </w:pPr>
           <w:hyperlink w:anchor="_Toc137043778" w:history="1">
@@ -1685,7 +1685,7 @@
         </w:p>
         <w:p>
           <w:pPr>
-            <w:pStyle w:val="TOC3"/>
+            <w:pStyle w:val="Verzeichnis3"/>
             <w:tabs>
               <w:tab w:val="right" w:leader="dot" w:pos="9016"/>
             </w:tabs>
@@ -1694,7 +1694,7 @@
               <w:noProof/>
               <w:sz w:val="24"/>
               <w:szCs w:val="24"/>
-              <w:lang w:val="en-CH" w:eastAsia="en-GB"/>
+              <w:lang w:eastAsia="en-GB"/>
             </w:rPr>
           </w:pPr>
           <w:hyperlink w:anchor="_Toc137043779" w:history="1">
@@ -1757,7 +1757,7 @@
         </w:p>
         <w:p>
           <w:pPr>
-            <w:pStyle w:val="TOC2"/>
+            <w:pStyle w:val="Verzeichnis2"/>
             <w:tabs>
               <w:tab w:val="right" w:leader="dot" w:pos="9016"/>
             </w:tabs>
@@ -1768,7 +1768,7 @@
               <w:noProof/>
               <w:sz w:val="24"/>
               <w:szCs w:val="24"/>
-              <w:lang w:val="en-CH" w:eastAsia="en-GB"/>
+              <w:lang w:eastAsia="en-GB"/>
             </w:rPr>
           </w:pPr>
           <w:hyperlink w:anchor="_Toc137043780" w:history="1">
@@ -1831,7 +1831,7 @@
         </w:p>
         <w:p>
           <w:pPr>
-            <w:pStyle w:val="TOC3"/>
+            <w:pStyle w:val="Verzeichnis3"/>
             <w:tabs>
               <w:tab w:val="right" w:leader="dot" w:pos="9016"/>
             </w:tabs>
@@ -1840,7 +1840,7 @@
               <w:noProof/>
               <w:sz w:val="24"/>
               <w:szCs w:val="24"/>
-              <w:lang w:val="en-CH" w:eastAsia="en-GB"/>
+              <w:lang w:eastAsia="en-GB"/>
             </w:rPr>
           </w:pPr>
           <w:hyperlink w:anchor="_Toc137043781" w:history="1">
@@ -1903,7 +1903,7 @@
         </w:p>
         <w:p>
           <w:pPr>
-            <w:pStyle w:val="TOC1"/>
+            <w:pStyle w:val="Verzeichnis1"/>
             <w:tabs>
               <w:tab w:val="right" w:leader="dot" w:pos="9016"/>
             </w:tabs>
@@ -1914,7 +1914,7 @@
               <w:i w:val="0"/>
               <w:iCs w:val="0"/>
               <w:noProof/>
-              <w:lang w:val="en-CH" w:eastAsia="en-GB"/>
+              <w:lang w:eastAsia="en-GB"/>
             </w:rPr>
           </w:pPr>
           <w:hyperlink w:anchor="_Toc137043782" w:history="1">
@@ -1977,7 +1977,7 @@
         </w:p>
         <w:p>
           <w:pPr>
-            <w:pStyle w:val="TOC2"/>
+            <w:pStyle w:val="Verzeichnis2"/>
             <w:tabs>
               <w:tab w:val="right" w:leader="dot" w:pos="9016"/>
             </w:tabs>
@@ -1988,7 +1988,7 @@
               <w:noProof/>
               <w:sz w:val="24"/>
               <w:szCs w:val="24"/>
-              <w:lang w:val="en-CH" w:eastAsia="en-GB"/>
+              <w:lang w:eastAsia="en-GB"/>
             </w:rPr>
           </w:pPr>
           <w:hyperlink w:anchor="_Toc137043783" w:history="1">
@@ -2051,7 +2051,7 @@
         </w:p>
         <w:p>
           <w:pPr>
-            <w:pStyle w:val="TOC3"/>
+            <w:pStyle w:val="Verzeichnis3"/>
             <w:tabs>
               <w:tab w:val="right" w:leader="dot" w:pos="9016"/>
             </w:tabs>
@@ -2060,7 +2060,7 @@
               <w:noProof/>
               <w:sz w:val="24"/>
               <w:szCs w:val="24"/>
-              <w:lang w:val="en-CH" w:eastAsia="en-GB"/>
+              <w:lang w:eastAsia="en-GB"/>
             </w:rPr>
           </w:pPr>
           <w:hyperlink w:anchor="_Toc137043784" w:history="1">
@@ -2123,7 +2123,7 @@
         </w:p>
         <w:p>
           <w:pPr>
-            <w:pStyle w:val="TOC2"/>
+            <w:pStyle w:val="Verzeichnis2"/>
             <w:tabs>
               <w:tab w:val="right" w:leader="dot" w:pos="9016"/>
             </w:tabs>
@@ -2134,7 +2134,7 @@
               <w:noProof/>
               <w:sz w:val="24"/>
               <w:szCs w:val="24"/>
-              <w:lang w:val="en-CH" w:eastAsia="en-GB"/>
+              <w:lang w:eastAsia="en-GB"/>
             </w:rPr>
           </w:pPr>
           <w:hyperlink w:anchor="_Toc137043785" w:history="1">
@@ -2197,7 +2197,7 @@
         </w:p>
         <w:p>
           <w:pPr>
-            <w:pStyle w:val="TOC3"/>
+            <w:pStyle w:val="Verzeichnis3"/>
             <w:tabs>
               <w:tab w:val="right" w:leader="dot" w:pos="9016"/>
             </w:tabs>
@@ -2206,7 +2206,7 @@
               <w:noProof/>
               <w:sz w:val="24"/>
               <w:szCs w:val="24"/>
-              <w:lang w:val="en-CH" w:eastAsia="en-GB"/>
+              <w:lang w:eastAsia="en-GB"/>
             </w:rPr>
           </w:pPr>
           <w:hyperlink w:anchor="_Toc137043786" w:history="1">
@@ -2269,7 +2269,7 @@
         </w:p>
         <w:p>
           <w:pPr>
-            <w:pStyle w:val="TOC1"/>
+            <w:pStyle w:val="Verzeichnis1"/>
             <w:tabs>
               <w:tab w:val="right" w:leader="dot" w:pos="9016"/>
             </w:tabs>
@@ -2280,7 +2280,7 @@
               <w:i w:val="0"/>
               <w:iCs w:val="0"/>
               <w:noProof/>
-              <w:lang w:val="en-CH" w:eastAsia="en-GB"/>
+              <w:lang w:eastAsia="en-GB"/>
             </w:rPr>
           </w:pPr>
           <w:hyperlink w:anchor="_Toc137043787" w:history="1">
@@ -2343,7 +2343,7 @@
         </w:p>
         <w:p>
           <w:pPr>
-            <w:pStyle w:val="TOC2"/>
+            <w:pStyle w:val="Verzeichnis2"/>
             <w:tabs>
               <w:tab w:val="right" w:leader="dot" w:pos="9016"/>
             </w:tabs>
@@ -2354,7 +2354,7 @@
               <w:noProof/>
               <w:sz w:val="24"/>
               <w:szCs w:val="24"/>
-              <w:lang w:val="en-CH" w:eastAsia="en-GB"/>
+              <w:lang w:eastAsia="en-GB"/>
             </w:rPr>
           </w:pPr>
           <w:hyperlink w:anchor="_Toc137043788" w:history="1">
@@ -2417,7 +2417,7 @@
         </w:p>
         <w:p>
           <w:pPr>
-            <w:pStyle w:val="TOC2"/>
+            <w:pStyle w:val="Verzeichnis2"/>
             <w:tabs>
               <w:tab w:val="right" w:leader="dot" w:pos="9016"/>
             </w:tabs>
@@ -2428,7 +2428,7 @@
               <w:noProof/>
               <w:sz w:val="24"/>
               <w:szCs w:val="24"/>
-              <w:lang w:val="en-CH" w:eastAsia="en-GB"/>
+              <w:lang w:eastAsia="en-GB"/>
             </w:rPr>
           </w:pPr>
           <w:hyperlink w:anchor="_Toc137043789" w:history="1">
@@ -2491,7 +2491,7 @@
         </w:p>
         <w:p>
           <w:pPr>
-            <w:pStyle w:val="TOC2"/>
+            <w:pStyle w:val="Verzeichnis2"/>
             <w:tabs>
               <w:tab w:val="right" w:leader="dot" w:pos="9016"/>
             </w:tabs>
@@ -2502,7 +2502,7 @@
               <w:noProof/>
               <w:sz w:val="24"/>
               <w:szCs w:val="24"/>
-              <w:lang w:val="en-CH" w:eastAsia="en-GB"/>
+              <w:lang w:eastAsia="en-GB"/>
             </w:rPr>
           </w:pPr>
           <w:hyperlink w:anchor="_Toc137043790" w:history="1">
@@ -2565,7 +2565,7 @@
         </w:p>
         <w:p>
           <w:pPr>
-            <w:pStyle w:val="TOC2"/>
+            <w:pStyle w:val="Verzeichnis2"/>
             <w:tabs>
               <w:tab w:val="right" w:leader="dot" w:pos="9016"/>
             </w:tabs>
@@ -2576,7 +2576,7 @@
               <w:noProof/>
               <w:sz w:val="24"/>
               <w:szCs w:val="24"/>
-              <w:lang w:val="en-CH" w:eastAsia="en-GB"/>
+              <w:lang w:eastAsia="en-GB"/>
             </w:rPr>
           </w:pPr>
           <w:hyperlink w:anchor="_Toc137043791" w:history="1">
@@ -2656,95 +2656,65 @@
     </w:p>
     <w:p>
       <w:pPr>
-        <w:pStyle w:val="Heading1"/>
-      </w:pPr>
-      <w:bookmarkStart w:id="3" w:name="_Toc137043772"/>
+        <w:pStyle w:val="berschrift1"/>
+      </w:pPr>
+      <w:bookmarkStart w:id="1" w:name="_Toc137043772"/>
       <w:r>
         <w:lastRenderedPageBreak/>
         <w:t>2 Kurzbeschreibung</w:t>
       </w:r>
+      <w:bookmarkEnd w:id="1"/>
+    </w:p>
+    <w:p>
+      <w:r>
+        <w:t xml:space="preserve">Wir haben eine Datenbank für ein mögliches Auto Leasing Unternehmen gemacht. Die Datenbank beinhaltet Kundendaten sowie Informationen über alle Zahlungen oder geleasten Autos welche über einfache Abfragen oder Funktionen / </w:t>
+      </w:r>
+      <w:proofErr w:type="spellStart"/>
+      <w:r>
+        <w:t>Stored</w:t>
+      </w:r>
+      <w:proofErr w:type="spellEnd"/>
+      <w:r>
+        <w:t xml:space="preserve"> </w:t>
+      </w:r>
+      <w:proofErr w:type="spellStart"/>
+      <w:r>
+        <w:t>Procedures</w:t>
+      </w:r>
+      <w:proofErr w:type="spellEnd"/>
+      <w:r>
+        <w:t xml:space="preserve"> geholt werden können. Wir haben uns vor allem auf Luxusautos fokussiert.</w:t>
+      </w:r>
+    </w:p>
+    <w:p>
+      <w:pPr>
+        <w:pStyle w:val="berschrift1"/>
+      </w:pPr>
+      <w:bookmarkStart w:id="2" w:name="_Toc137043773"/>
+      <w:r>
+        <w:t>3 Abgegebene Dateien</w:t>
+      </w:r>
+      <w:bookmarkEnd w:id="2"/>
+    </w:p>
+    <w:p>
+      <w:pPr>
+        <w:pStyle w:val="berschrift2"/>
+      </w:pPr>
+      <w:bookmarkStart w:id="3" w:name="_Toc137043774"/>
+      <w:r>
+        <w:t>3.1 M153_AutoLeasing</w:t>
+      </w:r>
+      <w:r>
+        <w:t>_Lötscher_Thierry_Poli_Fabrizio</w:t>
+      </w:r>
+      <w:r>
+        <w:t>.zip:</w:t>
+      </w:r>
       <w:bookmarkEnd w:id="3"/>
     </w:p>
     <w:p>
-      <w:r>
-        <w:t xml:space="preserve">Wir haben eine Datenbank für ein mögliches Auto Leasing Unternehmen gemacht. Die Datenbank beinhaltet Kundendaten sowie Informationen über alle Zahlungen oder geleasten Autos welche über einfache Abfragen oder Funktionen / </w:t>
-      </w:r>
-      <w:proofErr w:type="spellStart"/>
-      <w:r>
-        <w:t>Stored</w:t>
-      </w:r>
-      <w:proofErr w:type="spellEnd"/>
-      <w:r>
-        <w:t xml:space="preserve"> </w:t>
-      </w:r>
-      <w:proofErr w:type="spellStart"/>
-      <w:r>
-        <w:t>Procedures</w:t>
-      </w:r>
-      <w:proofErr w:type="spellEnd"/>
-      <w:r>
-        <w:t xml:space="preserve"> geholt werden können. Wir haben uns vor allem auf Luxusautos fokussiert.</w:t>
-      </w:r>
-    </w:p>
-    <w:p>
-      <w:pPr>
-        <w:pStyle w:val="Heading1"/>
-      </w:pPr>
-      <w:bookmarkStart w:id="4" w:name="_Toc137043773"/>
-      <w:r>
-        <w:t>3 Abgegebene Dateien</w:t>
-      </w:r>
-      <w:bookmarkEnd w:id="4"/>
-    </w:p>
-    <w:p>
-      <w:pPr>
-        <w:pStyle w:val="Heading2"/>
-        <w:rPr>
-          <w:lang w:val="en-US"/>
-        </w:rPr>
-      </w:pPr>
-      <w:bookmarkStart w:id="5" w:name="_Toc137043774"/>
-      <w:r>
-        <w:rPr>
-          <w:lang w:val="en-US"/>
-        </w:rPr>
-        <w:t>3.1 M153_AutoLeasing</w:t>
-      </w:r>
-      <w:r>
-        <w:rPr>
-          <w:lang w:val="en-US"/>
-        </w:rPr>
-        <w:t>_Lötscher_Thierry_</w:t>
-      </w:r>
-      <w:r>
-        <w:rPr>
-          <w:lang w:val="en-US"/>
-        </w:rPr>
-        <w:t>Poli</w:t>
-      </w:r>
-      <w:r>
-        <w:rPr>
-          <w:lang w:val="en-US"/>
-        </w:rPr>
-        <w:t>_</w:t>
-      </w:r>
-      <w:r>
-        <w:rPr>
-          <w:lang w:val="en-US"/>
-        </w:rPr>
-        <w:t>Fabrizio</w:t>
-      </w:r>
-      <w:r>
-        <w:rPr>
-          <w:lang w:val="en-US"/>
-        </w:rPr>
-        <w:t>.zip:</w:t>
-      </w:r>
-      <w:bookmarkEnd w:id="5"/>
-    </w:p>
-    <w:p>
-      <w:pPr>
-        <w:pStyle w:val="ListParagraph"/>
+      <w:pPr>
+        <w:pStyle w:val="Listenabsatz"/>
         <w:numPr>
           <w:ilvl w:val="0"/>
           <w:numId w:val="4"/>
@@ -2756,7 +2726,7 @@
     </w:p>
     <w:p>
       <w:pPr>
-        <w:pStyle w:val="ListParagraph"/>
+        <w:pStyle w:val="Listenabsatz"/>
         <w:numPr>
           <w:ilvl w:val="0"/>
           <w:numId w:val="4"/>
@@ -2768,79 +2738,55 @@
     </w:p>
     <w:p>
       <w:pPr>
-        <w:pStyle w:val="ListParagraph"/>
+        <w:pStyle w:val="Listenabsatz"/>
         <w:numPr>
           <w:ilvl w:val="0"/>
           <w:numId w:val="4"/>
         </w:numPr>
       </w:pPr>
       <w:r>
-        <w:t>M153_AutoLeasing_</w:t>
-      </w:r>
-      <w:r>
-        <w:t>Create</w:t>
-      </w:r>
-      <w:r>
-        <w:t>.sql</w:t>
-      </w:r>
-    </w:p>
-    <w:p>
-      <w:pPr>
-        <w:pStyle w:val="ListParagraph"/>
+        <w:t>M153_AutoLeasing_Create.sql</w:t>
+      </w:r>
+    </w:p>
+    <w:p>
+      <w:pPr>
+        <w:pStyle w:val="Listenabsatz"/>
         <w:numPr>
           <w:ilvl w:val="0"/>
           <w:numId w:val="4"/>
         </w:numPr>
       </w:pPr>
       <w:r>
-        <w:t>M153_AutoLeasing_</w:t>
-      </w:r>
-      <w:r>
-        <w:t>fn_GetKundenFahrzeuge</w:t>
-      </w:r>
-      <w:r>
-        <w:t>.sql</w:t>
-      </w:r>
-    </w:p>
-    <w:p>
-      <w:pPr>
-        <w:pStyle w:val="ListParagraph"/>
+        <w:t>M153_AutoLeasing_fn_GetKundenFahrzeuge.sql</w:t>
+      </w:r>
+    </w:p>
+    <w:p>
+      <w:pPr>
+        <w:pStyle w:val="Listenabsatz"/>
         <w:numPr>
           <w:ilvl w:val="0"/>
           <w:numId w:val="4"/>
         </w:numPr>
       </w:pPr>
       <w:r>
-        <w:t>M153_AutoLeasing_</w:t>
-      </w:r>
-      <w:r>
-        <w:t>fn_GetDurchschnittsZahlungen</w:t>
-      </w:r>
-      <w:r>
-        <w:t>.sql</w:t>
-      </w:r>
-    </w:p>
-    <w:p>
-      <w:pPr>
-        <w:pStyle w:val="ListParagraph"/>
+        <w:t>M153_AutoLeasing_fn_GetDurchschnittsZahlungen.sql</w:t>
+      </w:r>
+    </w:p>
+    <w:p>
+      <w:pPr>
+        <w:pStyle w:val="Listenabsatz"/>
         <w:numPr>
           <w:ilvl w:val="0"/>
           <w:numId w:val="4"/>
         </w:numPr>
       </w:pPr>
       <w:r>
-        <w:t>M153_AutoLeasing_</w:t>
-      </w:r>
-      <w:r>
-        <w:t>sp_AddFahrzeug</w:t>
-      </w:r>
-      <w:r>
-        <w:t>.sql</w:t>
-      </w:r>
-    </w:p>
-    <w:p>
-      <w:pPr>
-        <w:pStyle w:val="ListParagraph"/>
+        <w:t>M153_AutoLeasing_sp_AddFahrzeug.sql</w:t>
+      </w:r>
+    </w:p>
+    <w:p>
+      <w:pPr>
+        <w:pStyle w:val="Listenabsatz"/>
         <w:numPr>
           <w:ilvl w:val="0"/>
           <w:numId w:val="4"/>
@@ -2853,44 +2799,35 @@
         <w:rPr>
           <w:lang w:val="en-US"/>
         </w:rPr>
-        <w:t>M153_AutoLeasing_</w:t>
-      </w:r>
+        <w:t>M153_AutoLeasing_sp_GetLeasingVertragDetails.sql</w:t>
+      </w:r>
+    </w:p>
+    <w:p>
+      <w:pPr>
+        <w:pStyle w:val="berschrift1"/>
+      </w:pPr>
+      <w:bookmarkStart w:id="4" w:name="_Toc137043775"/>
+      <w:r>
+        <w:t>4 ER</w:t>
+      </w:r>
+      <w:r>
+        <w:t xml:space="preserve">-Diagramm </w:t>
+      </w:r>
+      <w:proofErr w:type="spellStart"/>
+      <w:r>
+        <w:t>AutoLeasing</w:t>
+      </w:r>
+      <w:proofErr w:type="spellEnd"/>
+      <w:r>
+        <w:t xml:space="preserve"> Datenbank</w:t>
+      </w:r>
+      <w:bookmarkEnd w:id="4"/>
+    </w:p>
+    <w:p>
       <w:r>
         <w:rPr>
-          <w:lang w:val="en-US"/>
+          <w:noProof/>
         </w:rPr>
-        <w:t>sp_GetLeasingVertragDetails</w:t>
-      </w:r>
-      <w:r>
-        <w:rPr>
-          <w:lang w:val="en-US"/>
-        </w:rPr>
-        <w:t>.sql</w:t>
-      </w:r>
-    </w:p>
-    <w:p>
-      <w:pPr>
-        <w:pStyle w:val="Heading1"/>
-      </w:pPr>
-      <w:bookmarkStart w:id="6" w:name="_Toc137043775"/>
-      <w:r>
-        <w:t>4 ER</w:t>
-      </w:r>
-      <w:r>
-        <w:t xml:space="preserve">-Diagramm </w:t>
-      </w:r>
-      <w:proofErr w:type="spellStart"/>
-      <w:r>
-        <w:t>AutoLeasing</w:t>
-      </w:r>
-      <w:proofErr w:type="spellEnd"/>
-      <w:r>
-        <w:t xml:space="preserve"> Datenbank</w:t>
-      </w:r>
-      <w:bookmarkEnd w:id="6"/>
-    </w:p>
-    <w:p>
-      <w:r>
         <w:drawing>
           <wp:inline distT="0" distB="0" distL="0" distR="0" wp14:anchorId="4D2D9221" wp14:editId="64F09001">
             <wp:extent cx="5837060" cy="2212340"/>
@@ -2942,10 +2879,11 @@
     <w:p/>
     <w:p>
       <w:pPr>
-        <w:pStyle w:val="Heading1"/>
-      </w:pPr>
-      <w:bookmarkStart w:id="7" w:name="_Toc137043776"/>
-      <w:r>
+        <w:pStyle w:val="berschrift1"/>
+      </w:pPr>
+      <w:bookmarkStart w:id="5" w:name="_Toc137043776"/>
+      <w:r>
+        <w:lastRenderedPageBreak/>
         <w:t xml:space="preserve">5 Relationales Modell </w:t>
       </w:r>
       <w:proofErr w:type="spellStart"/>
@@ -2956,37 +2894,79 @@
       <w:r>
         <w:t xml:space="preserve"> Datenbank</w:t>
       </w:r>
+      <w:bookmarkEnd w:id="5"/>
+    </w:p>
+    <w:p>
+      <w:r>
+        <w:rPr>
+          <w:noProof/>
+        </w:rPr>
+        <w:drawing>
+          <wp:inline distT="0" distB="0" distL="0" distR="0" wp14:anchorId="264F5624" wp14:editId="4CA87A12">
+            <wp:extent cx="4295775" cy="5800725"/>
+            <wp:effectExtent l="0" t="0" r="9525" b="9525"/>
+            <wp:docPr id="1" name="Grafik 1"/>
+            <wp:cNvGraphicFramePr>
+              <a:graphicFrameLocks xmlns:a="http://schemas.openxmlformats.org/drawingml/2006/main" noChangeAspect="1"/>
+            </wp:cNvGraphicFramePr>
+            <a:graphic xmlns:a="http://schemas.openxmlformats.org/drawingml/2006/main">
+              <a:graphicData uri="http://schemas.openxmlformats.org/drawingml/2006/picture">
+                <pic:pic xmlns:pic="http://schemas.openxmlformats.org/drawingml/2006/picture">
+                  <pic:nvPicPr>
+                    <pic:cNvPr id="1" name=""/>
+                    <pic:cNvPicPr/>
+                  </pic:nvPicPr>
+                  <pic:blipFill>
+                    <a:blip r:embed="rId7"/>
+                    <a:stretch>
+                      <a:fillRect/>
+                    </a:stretch>
+                  </pic:blipFill>
+                  <pic:spPr>
+                    <a:xfrm>
+                      <a:off x="0" y="0"/>
+                      <a:ext cx="4295775" cy="5800725"/>
+                    </a:xfrm>
+                    <a:prstGeom prst="rect">
+                      <a:avLst/>
+                    </a:prstGeom>
+                  </pic:spPr>
+                </pic:pic>
+              </a:graphicData>
+            </a:graphic>
+          </wp:inline>
+        </w:drawing>
+      </w:r>
+    </w:p>
+    <w:p>
+      <w:pPr>
+        <w:pStyle w:val="berschrift1"/>
+      </w:pPr>
+      <w:bookmarkStart w:id="6" w:name="_Toc137043777"/>
+      <w:r>
+        <w:t>6 Fun</w:t>
+      </w:r>
+      <w:r>
+        <w:t>ktionen Beschreibung</w:t>
+      </w:r>
+      <w:r>
+        <w:t xml:space="preserve"> und Anwendung</w:t>
+      </w:r>
+      <w:bookmarkEnd w:id="6"/>
+    </w:p>
+    <w:p>
+      <w:pPr>
+        <w:pStyle w:val="berschrift2"/>
+      </w:pPr>
+      <w:bookmarkStart w:id="7" w:name="_Toc137043778"/>
+      <w:r>
+        <w:t xml:space="preserve">6.1 </w:t>
+      </w:r>
+      <w:proofErr w:type="spellStart"/>
+      <w:r>
+        <w:t>GetDurchschnittlicheZahlungenNachMarke</w:t>
+      </w:r>
       <w:bookmarkEnd w:id="7"/>
-    </w:p>
-    <w:p>
-      <w:pPr>
-        <w:pStyle w:val="Heading1"/>
-      </w:pPr>
-      <w:bookmarkStart w:id="8" w:name="_Toc137043777"/>
-      <w:r>
-        <w:t>6 Fun</w:t>
-      </w:r>
-      <w:r>
-        <w:t>ktionen Beschreibung</w:t>
-      </w:r>
-      <w:r>
-        <w:t xml:space="preserve"> und Anwendung</w:t>
-      </w:r>
-      <w:bookmarkEnd w:id="8"/>
-    </w:p>
-    <w:p>
-      <w:pPr>
-        <w:pStyle w:val="Heading2"/>
-      </w:pPr>
-      <w:bookmarkStart w:id="9" w:name="_Toc137043778"/>
-      <w:r>
-        <w:t xml:space="preserve">6.1 </w:t>
-      </w:r>
-      <w:proofErr w:type="spellStart"/>
-      <w:r>
-        <w:t>GetDurchschnittlicheZahlungenNachMarke</w:t>
-      </w:r>
-      <w:bookmarkEnd w:id="9"/>
       <w:proofErr w:type="spellEnd"/>
     </w:p>
     <w:p>
@@ -3011,23 +2991,14 @@
     <w:p/>
     <w:p>
       <w:pPr>
-        <w:pStyle w:val="ListParagraph"/>
+        <w:pStyle w:val="Listenabsatz"/>
         <w:numPr>
           <w:ilvl w:val="0"/>
           <w:numId w:val="4"/>
         </w:numPr>
       </w:pPr>
       <w:r>
-        <w:t xml:space="preserve">File: </w:t>
-      </w:r>
-      <w:r>
-        <w:t>M153_AutoLeasing_</w:t>
-      </w:r>
-      <w:r>
-        <w:t>fn</w:t>
-      </w:r>
-      <w:r>
-        <w:t>_</w:t>
+        <w:t>File: M153_AutoLeasing_fn_</w:t>
       </w:r>
       <w:r>
         <w:t>GetDurchschnittlicheZahlungenNachMarke</w:t>
@@ -3038,6 +3009,9 @@
     </w:p>
     <w:p>
       <w:r>
+        <w:rPr>
+          <w:noProof/>
+        </w:rPr>
         <w:lastRenderedPageBreak/>
         <w:drawing>
           <wp:inline distT="0" distB="0" distL="0" distR="0" wp14:anchorId="445EA310" wp14:editId="4704A429">
@@ -3055,7 +3029,7 @@
                     <pic:cNvPicPr/>
                   </pic:nvPicPr>
                   <pic:blipFill>
-                    <a:blip r:embed="rId7"/>
+                    <a:blip r:embed="rId8"/>
                     <a:stretch>
                       <a:fillRect/>
                     </a:stretch>
@@ -3079,9 +3053,9 @@
     <w:p/>
     <w:p>
       <w:pPr>
-        <w:pStyle w:val="Heading3"/>
-      </w:pPr>
-      <w:bookmarkStart w:id="10" w:name="_Toc137043779"/>
+        <w:pStyle w:val="berschrift3"/>
+      </w:pPr>
+      <w:bookmarkStart w:id="8" w:name="_Toc137043779"/>
       <w:r>
         <w:t xml:space="preserve">6.1.1 </w:t>
       </w:r>
@@ -3096,12 +3070,15 @@
       <w:r>
         <w:t>Anwendung</w:t>
       </w:r>
-      <w:bookmarkEnd w:id="10"/>
-    </w:p>
-    <w:p>
-      <w:r>
+      <w:bookmarkEnd w:id="8"/>
+    </w:p>
+    <w:p>
+      <w:r>
+        <w:rPr>
+          <w:noProof/>
+        </w:rPr>
         <w:drawing>
-          <wp:inline distT="0" distB="0" distL="0" distR="0" wp14:anchorId="39785FF0" wp14:editId="1B894385">
+          <wp:inline distT="0" distB="0" distL="0" distR="0" wp14:anchorId="39785FF0" wp14:editId="27035427">
             <wp:extent cx="5731510" cy="282575"/>
             <wp:effectExtent l="0" t="0" r="0" b="0"/>
             <wp:docPr id="82106753" name="Picture 1"/>
@@ -3116,7 +3093,7 @@
                     <pic:cNvPicPr/>
                   </pic:nvPicPr>
                   <pic:blipFill>
-                    <a:blip r:embed="rId8"/>
+                    <a:blip r:embed="rId9"/>
                     <a:stretch>
                       <a:fillRect/>
                     </a:stretch>
@@ -3140,9 +3117,9 @@
     <w:p/>
     <w:p>
       <w:pPr>
-        <w:pStyle w:val="Heading2"/>
-      </w:pPr>
-      <w:bookmarkStart w:id="11" w:name="_Toc137043780"/>
+        <w:pStyle w:val="berschrift2"/>
+      </w:pPr>
+      <w:bookmarkStart w:id="9" w:name="_Toc137043780"/>
       <w:r>
         <w:t xml:space="preserve">6.2 </w:t>
       </w:r>
@@ -3150,7 +3127,7 @@
       <w:r>
         <w:t>GetKundeFahrzeuge</w:t>
       </w:r>
-      <w:bookmarkEnd w:id="11"/>
+      <w:bookmarkEnd w:id="9"/>
       <w:proofErr w:type="spellEnd"/>
     </w:p>
     <w:p>
@@ -3169,7 +3146,7 @@
     <w:p/>
     <w:p>
       <w:pPr>
-        <w:pStyle w:val="ListParagraph"/>
+        <w:pStyle w:val="Listenabsatz"/>
         <w:numPr>
           <w:ilvl w:val="0"/>
           <w:numId w:val="4"/>
@@ -3179,10 +3156,7 @@
         <w:t xml:space="preserve">File: </w:t>
       </w:r>
       <w:r>
-        <w:t>M153_AutoLeasing_fn_</w:t>
-      </w:r>
-      <w:r>
-        <w:t xml:space="preserve"> </w:t>
+        <w:t xml:space="preserve">M153_AutoLeasing_fn_ </w:t>
       </w:r>
       <w:proofErr w:type="spellStart"/>
       <w:r>
@@ -3195,6 +3169,9 @@
     </w:p>
     <w:p>
       <w:r>
+        <w:rPr>
+          <w:noProof/>
+        </w:rPr>
         <w:lastRenderedPageBreak/>
         <w:drawing>
           <wp:inline distT="0" distB="0" distL="0" distR="0" wp14:anchorId="0028CD49" wp14:editId="1BFAFD1C">
@@ -3212,7 +3189,7 @@
                     <pic:cNvPicPr/>
                   </pic:nvPicPr>
                   <pic:blipFill>
-                    <a:blip r:embed="rId9"/>
+                    <a:blip r:embed="rId10"/>
                     <a:stretch>
                       <a:fillRect/>
                     </a:stretch>
@@ -3235,9 +3212,9 @@
     </w:p>
     <w:p>
       <w:pPr>
-        <w:pStyle w:val="Heading3"/>
-      </w:pPr>
-      <w:bookmarkStart w:id="12" w:name="_Toc137043781"/>
+        <w:pStyle w:val="berschrift3"/>
+      </w:pPr>
+      <w:bookmarkStart w:id="10" w:name="_Toc137043781"/>
       <w:r>
         <w:t xml:space="preserve">6.2.1 </w:t>
       </w:r>
@@ -3252,10 +3229,13 @@
       <w:r>
         <w:t>Anwendung</w:t>
       </w:r>
-      <w:bookmarkEnd w:id="12"/>
-    </w:p>
-    <w:p>
-      <w:r>
+      <w:bookmarkEnd w:id="10"/>
+    </w:p>
+    <w:p>
+      <w:r>
+        <w:rPr>
+          <w:noProof/>
+        </w:rPr>
         <w:drawing>
           <wp:inline distT="0" distB="0" distL="0" distR="0" wp14:anchorId="775BDBD1" wp14:editId="5109B65A">
             <wp:extent cx="5731510" cy="266065"/>
@@ -3272,7 +3252,7 @@
                     <pic:cNvPicPr/>
                   </pic:nvPicPr>
                   <pic:blipFill>
-                    <a:blip r:embed="rId10"/>
+                    <a:blip r:embed="rId11"/>
                     <a:stretch>
                       <a:fillRect/>
                     </a:stretch>
@@ -3295,9 +3275,9 @@
     </w:p>
     <w:p>
       <w:pPr>
-        <w:pStyle w:val="Heading1"/>
-      </w:pPr>
-      <w:bookmarkStart w:id="13" w:name="_Toc137043782"/>
+        <w:pStyle w:val="berschrift1"/>
+      </w:pPr>
+      <w:bookmarkStart w:id="11" w:name="_Toc137043782"/>
       <w:r>
         <w:t>7</w:t>
       </w:r>
@@ -3323,13 +3303,13 @@
       <w:r>
         <w:t xml:space="preserve"> und Anwendung</w:t>
       </w:r>
-      <w:bookmarkEnd w:id="13"/>
-    </w:p>
-    <w:p>
-      <w:pPr>
-        <w:pStyle w:val="Heading2"/>
-      </w:pPr>
-      <w:bookmarkStart w:id="14" w:name="_Toc137043783"/>
+      <w:bookmarkEnd w:id="11"/>
+    </w:p>
+    <w:p>
+      <w:pPr>
+        <w:pStyle w:val="berschrift2"/>
+      </w:pPr>
+      <w:bookmarkStart w:id="12" w:name="_Toc137043783"/>
       <w:r>
         <w:t>7</w:t>
       </w:r>
@@ -3340,7 +3320,7 @@
       <w:r>
         <w:t>AddFahrzeug</w:t>
       </w:r>
-      <w:bookmarkEnd w:id="14"/>
+      <w:bookmarkEnd w:id="12"/>
       <w:proofErr w:type="spellEnd"/>
     </w:p>
     <w:p>
@@ -3378,7 +3358,7 @@
     <w:p/>
     <w:p>
       <w:pPr>
-        <w:pStyle w:val="ListParagraph"/>
+        <w:pStyle w:val="Listenabsatz"/>
         <w:numPr>
           <w:ilvl w:val="0"/>
           <w:numId w:val="4"/>
@@ -3393,6 +3373,9 @@
     </w:p>
     <w:p>
       <w:r>
+        <w:rPr>
+          <w:noProof/>
+        </w:rPr>
         <w:lastRenderedPageBreak/>
         <w:drawing>
           <wp:inline distT="0" distB="0" distL="0" distR="0" wp14:anchorId="668FCB5E" wp14:editId="6164BCE5">
@@ -3410,7 +3393,7 @@
                     <pic:cNvPicPr/>
                   </pic:nvPicPr>
                   <pic:blipFill>
-                    <a:blip r:embed="rId11"/>
+                    <a:blip r:embed="rId12"/>
                     <a:stretch>
                       <a:fillRect/>
                     </a:stretch>
@@ -3434,9 +3417,9 @@
     <w:p/>
     <w:p>
       <w:pPr>
-        <w:pStyle w:val="Heading3"/>
-      </w:pPr>
-      <w:bookmarkStart w:id="15" w:name="_Toc137043784"/>
+        <w:pStyle w:val="berschrift3"/>
+      </w:pPr>
+      <w:bookmarkStart w:id="13" w:name="_Toc137043784"/>
       <w:r>
         <w:t xml:space="preserve">7.1.1 </w:t>
       </w:r>
@@ -3451,10 +3434,13 @@
       <w:r>
         <w:t>Anwendung</w:t>
       </w:r>
-      <w:bookmarkEnd w:id="15"/>
-    </w:p>
-    <w:p>
-      <w:r>
+      <w:bookmarkEnd w:id="13"/>
+    </w:p>
+    <w:p>
+      <w:r>
+        <w:rPr>
+          <w:noProof/>
+        </w:rPr>
         <w:drawing>
           <wp:inline distT="0" distB="0" distL="0" distR="0" wp14:anchorId="20B68649" wp14:editId="353F2A06">
             <wp:extent cx="5731510" cy="187325"/>
@@ -3471,7 +3457,7 @@
                     <pic:cNvPicPr/>
                   </pic:nvPicPr>
                   <pic:blipFill>
-                    <a:blip r:embed="rId12"/>
+                    <a:blip r:embed="rId13"/>
                     <a:stretch>
                       <a:fillRect/>
                     </a:stretch>
@@ -3495,9 +3481,9 @@
     <w:p/>
     <w:p>
       <w:pPr>
-        <w:pStyle w:val="Heading2"/>
-      </w:pPr>
-      <w:bookmarkStart w:id="16" w:name="_Toc137043785"/>
+        <w:pStyle w:val="berschrift2"/>
+      </w:pPr>
+      <w:bookmarkStart w:id="14" w:name="_Toc137043785"/>
       <w:r>
         <w:t xml:space="preserve">7.2 </w:t>
       </w:r>
@@ -3505,7 +3491,7 @@
       <w:r>
         <w:t>GetLeasingVertragDetails</w:t>
       </w:r>
-      <w:bookmarkEnd w:id="16"/>
+      <w:bookmarkEnd w:id="14"/>
       <w:proofErr w:type="spellEnd"/>
     </w:p>
     <w:p>
@@ -3557,7 +3543,7 @@
     <w:p/>
     <w:p>
       <w:pPr>
-        <w:pStyle w:val="ListParagraph"/>
+        <w:pStyle w:val="Listenabsatz"/>
         <w:numPr>
           <w:ilvl w:val="0"/>
           <w:numId w:val="4"/>
@@ -3570,19 +3556,7 @@
         <w:rPr>
           <w:lang w:val="en-US"/>
         </w:rPr>
-        <w:t xml:space="preserve">File: </w:t>
-      </w:r>
-      <w:r>
-        <w:rPr>
-          <w:lang w:val="en-US"/>
-        </w:rPr>
-        <w:t>M153_AutoLeasing_sp_</w:t>
-      </w:r>
-      <w:r>
-        <w:rPr>
-          <w:lang w:val="en-US"/>
-        </w:rPr>
-        <w:t>Get</w:t>
+        <w:t>File: M153_AutoLeasing_sp_Get</w:t>
       </w:r>
       <w:r>
         <w:rPr>
@@ -3606,6 +3580,9 @@
     </w:p>
     <w:p>
       <w:r>
+        <w:rPr>
+          <w:noProof/>
+        </w:rPr>
         <w:lastRenderedPageBreak/>
         <w:drawing>
           <wp:inline distT="0" distB="0" distL="0" distR="0" wp14:anchorId="36D37DD1" wp14:editId="249453BA">
@@ -3623,7 +3600,7 @@
                     <pic:cNvPicPr/>
                   </pic:nvPicPr>
                   <pic:blipFill>
-                    <a:blip r:embed="rId13"/>
+                    <a:blip r:embed="rId14"/>
                     <a:stretch>
                       <a:fillRect/>
                     </a:stretch>
@@ -3648,9 +3625,9 @@
     <w:p/>
     <w:p>
       <w:pPr>
-        <w:pStyle w:val="Heading3"/>
-      </w:pPr>
-      <w:bookmarkStart w:id="17" w:name="_Toc137043786"/>
+        <w:pStyle w:val="berschrift3"/>
+      </w:pPr>
+      <w:bookmarkStart w:id="15" w:name="_Toc137043786"/>
       <w:r>
         <w:t xml:space="preserve">7.2.1 </w:t>
       </w:r>
@@ -3665,10 +3642,13 @@
       <w:r>
         <w:t>Anwendung</w:t>
       </w:r>
-      <w:bookmarkEnd w:id="17"/>
-    </w:p>
-    <w:p>
-      <w:r>
+      <w:bookmarkEnd w:id="15"/>
+    </w:p>
+    <w:p>
+      <w:r>
+        <w:rPr>
+          <w:noProof/>
+        </w:rPr>
         <w:drawing>
           <wp:inline distT="0" distB="0" distL="0" distR="0" wp14:anchorId="4417E064" wp14:editId="01ED14B1">
             <wp:extent cx="5731510" cy="530225"/>
@@ -3685,7 +3665,7 @@
                     <pic:cNvPicPr/>
                   </pic:nvPicPr>
                   <pic:blipFill>
-                    <a:blip r:embed="rId14"/>
+                    <a:blip r:embed="rId15"/>
                     <a:stretch>
                       <a:fillRect/>
                     </a:stretch>
@@ -3709,19 +3689,19 @@
     <w:p/>
     <w:p>
       <w:pPr>
-        <w:pStyle w:val="Heading1"/>
-      </w:pPr>
-      <w:bookmarkStart w:id="18" w:name="_Toc137043787"/>
+        <w:pStyle w:val="berschrift1"/>
+      </w:pPr>
+      <w:bookmarkStart w:id="16" w:name="_Toc137043787"/>
       <w:r>
         <w:t>8 Beschreibung der Tests</w:t>
       </w:r>
-      <w:bookmarkEnd w:id="18"/>
-    </w:p>
-    <w:p>
-      <w:pPr>
-        <w:pStyle w:val="Heading2"/>
-      </w:pPr>
-      <w:bookmarkStart w:id="19" w:name="_Toc137043788"/>
+      <w:bookmarkEnd w:id="16"/>
+    </w:p>
+    <w:p>
+      <w:pPr>
+        <w:pStyle w:val="berschrift2"/>
+      </w:pPr>
+      <w:bookmarkStart w:id="17" w:name="_Toc137043788"/>
       <w:r>
         <w:t xml:space="preserve">8.1 </w:t>
       </w:r>
@@ -3729,7 +3709,7 @@
       <w:r>
         <w:t>GetDurchschnittlicheZahlungenNachMarke</w:t>
       </w:r>
-      <w:bookmarkEnd w:id="19"/>
+      <w:bookmarkEnd w:id="17"/>
       <w:proofErr w:type="spellEnd"/>
     </w:p>
     <w:p>
@@ -3747,6 +3727,9 @@
     </w:p>
     <w:p>
       <w:r>
+        <w:rPr>
+          <w:noProof/>
+        </w:rPr>
         <w:drawing>
           <wp:inline distT="0" distB="0" distL="0" distR="0" wp14:anchorId="19957E0C" wp14:editId="2DD0DD14">
             <wp:extent cx="5731510" cy="1316355"/>
@@ -3763,7 +3746,7 @@
                     <pic:cNvPicPr/>
                   </pic:nvPicPr>
                   <pic:blipFill>
-                    <a:blip r:embed="rId15"/>
+                    <a:blip r:embed="rId16"/>
                     <a:stretch>
                       <a:fillRect/>
                     </a:stretch>
@@ -3787,9 +3770,9 @@
     <w:p/>
     <w:p>
       <w:pPr>
-        <w:pStyle w:val="Heading2"/>
-      </w:pPr>
-      <w:bookmarkStart w:id="20" w:name="_Toc137043789"/>
+        <w:pStyle w:val="berschrift2"/>
+      </w:pPr>
+      <w:bookmarkStart w:id="18" w:name="_Toc137043789"/>
       <w:r>
         <w:t>8.2</w:t>
       </w:r>
@@ -3800,7 +3783,7 @@
       <w:r>
         <w:t>GetKundeFahrzeuge</w:t>
       </w:r>
-      <w:bookmarkEnd w:id="20"/>
+      <w:bookmarkEnd w:id="18"/>
       <w:proofErr w:type="spellEnd"/>
     </w:p>
     <w:p>
@@ -3813,19 +3796,14 @@
       </w:r>
       <w:proofErr w:type="spellEnd"/>
       <w:r>
-        <w:t xml:space="preserve"> ausgeführt </w:t>
-      </w:r>
-      <w:proofErr w:type="gramStart"/>
-      <w:r>
-        <w:t>mit verschiedenen Parameter</w:t>
-      </w:r>
-      <w:proofErr w:type="gramEnd"/>
-      <w:r>
-        <w:t>.</w:t>
-      </w:r>
-    </w:p>
-    <w:p>
-      <w:r>
+        <w:t xml:space="preserve"> ausgeführt mit verschiedenen Parameter.</w:t>
+      </w:r>
+    </w:p>
+    <w:p>
+      <w:r>
+        <w:rPr>
+          <w:noProof/>
+        </w:rPr>
         <w:lastRenderedPageBreak/>
         <w:drawing>
           <wp:inline distT="0" distB="0" distL="0" distR="0" wp14:anchorId="4792851F" wp14:editId="1B365DB7">
@@ -3843,7 +3821,7 @@
                     <pic:cNvPicPr/>
                   </pic:nvPicPr>
                   <pic:blipFill>
-                    <a:blip r:embed="rId16"/>
+                    <a:blip r:embed="rId17"/>
                     <a:stretch>
                       <a:fillRect/>
                     </a:stretch>
@@ -3867,9 +3845,9 @@
     <w:p/>
     <w:p>
       <w:pPr>
-        <w:pStyle w:val="Heading2"/>
-      </w:pPr>
-      <w:bookmarkStart w:id="21" w:name="_Toc137043790"/>
+        <w:pStyle w:val="berschrift2"/>
+      </w:pPr>
+      <w:bookmarkStart w:id="19" w:name="_Toc137043790"/>
       <w:r>
         <w:t xml:space="preserve">8.3 </w:t>
       </w:r>
@@ -3877,7 +3855,7 @@
       <w:r>
         <w:t>AddFahrzeug</w:t>
       </w:r>
-      <w:bookmarkEnd w:id="21"/>
+      <w:bookmarkEnd w:id="19"/>
       <w:proofErr w:type="spellEnd"/>
     </w:p>
     <w:p>
@@ -3909,19 +3887,22 @@
       </w:r>
       <w:proofErr w:type="spellEnd"/>
       <w:r>
-        <w:t xml:space="preserve"> </w:t>
+        <w:t xml:space="preserve"> mit verschiedenen Parameter ausgeführt und zum Schluss noch </w:t>
       </w:r>
       <w:proofErr w:type="gramStart"/>
       <w:r>
-        <w:t>mit verschiedenen Parameter</w:t>
+        <w:t>getestet</w:t>
       </w:r>
       <w:proofErr w:type="gramEnd"/>
       <w:r>
-        <w:t xml:space="preserve"> ausgeführt und zum Schluss noch getestet ob die Daten in der Datenbank sind. Der dritte Test soll Error Meldungen auslösen.</w:t>
-      </w:r>
-    </w:p>
-    <w:p>
-      <w:r>
+        <w:t xml:space="preserve"> ob die Daten in der Datenbank sind. Der dritte Test soll Error Meldungen auslösen.</w:t>
+      </w:r>
+    </w:p>
+    <w:p>
+      <w:r>
+        <w:rPr>
+          <w:noProof/>
+        </w:rPr>
         <w:drawing>
           <wp:inline distT="0" distB="0" distL="0" distR="0" wp14:anchorId="1DCCDA07" wp14:editId="183C8D7F">
             <wp:extent cx="5731510" cy="2062480"/>
@@ -3938,7 +3919,7 @@
                     <pic:cNvPicPr/>
                   </pic:nvPicPr>
                   <pic:blipFill>
-                    <a:blip r:embed="rId17"/>
+                    <a:blip r:embed="rId18"/>
                     <a:stretch>
                       <a:fillRect/>
                     </a:stretch>
@@ -3962,9 +3943,9 @@
     <w:p/>
     <w:p>
       <w:pPr>
-        <w:pStyle w:val="Heading2"/>
-      </w:pPr>
-      <w:bookmarkStart w:id="22" w:name="_Toc137043791"/>
+        <w:pStyle w:val="berschrift2"/>
+      </w:pPr>
+      <w:bookmarkStart w:id="20" w:name="_Toc137043791"/>
       <w:r>
         <w:t xml:space="preserve">8.4 </w:t>
       </w:r>
@@ -3972,15 +3953,12 @@
       <w:r>
         <w:t>GetLeasingVertragDetails</w:t>
       </w:r>
-      <w:bookmarkEnd w:id="22"/>
+      <w:bookmarkEnd w:id="20"/>
       <w:proofErr w:type="spellEnd"/>
     </w:p>
     <w:p>
       <w:r>
-        <w:t>In den ersten zwei Tests wird d</w:t>
-      </w:r>
-      <w:r>
-        <w:t xml:space="preserve">as </w:t>
+        <w:t xml:space="preserve">In den ersten zwei Tests wird das </w:t>
       </w:r>
       <w:proofErr w:type="spellStart"/>
       <w:r>
@@ -4004,25 +3982,14 @@
       </w:r>
       <w:proofErr w:type="spellEnd"/>
       <w:r>
-        <w:t xml:space="preserve"> </w:t>
-      </w:r>
-      <w:proofErr w:type="gramStart"/>
-      <w:r>
-        <w:t>mit verschiedenen Parameter</w:t>
-      </w:r>
-      <w:proofErr w:type="gramEnd"/>
-      <w:r>
-        <w:t xml:space="preserve"> ausgeführt</w:t>
-      </w:r>
-      <w:r>
-        <w:t xml:space="preserve">. </w:t>
-      </w:r>
-      <w:r>
-        <w:t>Der dritte Test soll Error Meldungen auslösen.</w:t>
-      </w:r>
-    </w:p>
-    <w:p>
-      <w:r>
+        <w:t xml:space="preserve"> mit verschiedenen Parameter ausgeführt. Der dritte Test soll Error Meldungen auslösen.</w:t>
+      </w:r>
+    </w:p>
+    <w:p>
+      <w:r>
+        <w:rPr>
+          <w:noProof/>
+        </w:rPr>
         <w:lastRenderedPageBreak/>
         <w:drawing>
           <wp:inline distT="0" distB="0" distL="0" distR="0" wp14:anchorId="7E75E151" wp14:editId="73501E59">
@@ -4040,7 +4007,7 @@
                     <pic:cNvPicPr/>
                   </pic:nvPicPr>
                   <pic:blipFill>
-                    <a:blip r:embed="rId18"/>
+                    <a:blip r:embed="rId19"/>
                     <a:stretch>
                       <a:fillRect/>
                     </a:stretch>
@@ -4479,7 +4446,7 @@
         <w:kern w:val="2"/>
         <w:sz w:val="24"/>
         <w:szCs w:val="24"/>
-        <w:lang w:val="en-CH" w:eastAsia="en-US" w:bidi="ar-SA"/>
+        <w:lang w:eastAsia="en-US" w:bidi="ar-SA"/>
         <w14:ligatures w14:val="standardContextual"/>
       </w:rPr>
     </w:rPrDefault>
@@ -4863,18 +4830,18 @@
     <w:lsdException w:name="Unresolved Mention" w:semiHidden="1" w:unhideWhenUsed="1"/>
     <w:lsdException w:name="Smart Link" w:semiHidden="1" w:unhideWhenUsed="1"/>
   </w:latentStyles>
-  <w:style w:type="paragraph" w:default="1" w:styleId="Normal">
+  <w:style w:type="paragraph" w:default="1" w:styleId="Standard">
     <w:name w:val="Normal"/>
     <w:qFormat/>
     <w:rPr>
       <w:lang w:val="de-CH"/>
     </w:rPr>
   </w:style>
-  <w:style w:type="paragraph" w:styleId="Heading1">
+  <w:style w:type="paragraph" w:styleId="berschrift1">
     <w:name w:val="heading 1"/>
-    <w:basedOn w:val="Normal"/>
-    <w:next w:val="Normal"/>
-    <w:link w:val="Heading1Char"/>
+    <w:basedOn w:val="Standard"/>
+    <w:next w:val="Standard"/>
+    <w:link w:val="berschrift1Zchn"/>
     <w:uiPriority w:val="9"/>
     <w:qFormat/>
     <w:rsid w:val="00A84293"/>
@@ -4891,11 +4858,11 @@
       <w:szCs w:val="32"/>
     </w:rPr>
   </w:style>
-  <w:style w:type="paragraph" w:styleId="Heading2">
+  <w:style w:type="paragraph" w:styleId="berschrift2">
     <w:name w:val="heading 2"/>
-    <w:basedOn w:val="Normal"/>
-    <w:next w:val="Normal"/>
-    <w:link w:val="Heading2Char"/>
+    <w:basedOn w:val="Standard"/>
+    <w:next w:val="Standard"/>
+    <w:link w:val="berschrift2Zchn"/>
     <w:uiPriority w:val="9"/>
     <w:unhideWhenUsed/>
     <w:qFormat/>
@@ -4913,11 +4880,11 @@
       <w:szCs w:val="26"/>
     </w:rPr>
   </w:style>
-  <w:style w:type="paragraph" w:styleId="Heading3">
+  <w:style w:type="paragraph" w:styleId="berschrift3">
     <w:name w:val="heading 3"/>
-    <w:basedOn w:val="Normal"/>
-    <w:next w:val="Normal"/>
-    <w:link w:val="Heading3Char"/>
+    <w:basedOn w:val="Standard"/>
+    <w:next w:val="Standard"/>
+    <w:link w:val="berschrift3Zchn"/>
     <w:uiPriority w:val="9"/>
     <w:unhideWhenUsed/>
     <w:qFormat/>
@@ -4933,13 +4900,13 @@
       <w:color w:val="1F3763" w:themeColor="accent1" w:themeShade="7F"/>
     </w:rPr>
   </w:style>
-  <w:style w:type="character" w:default="1" w:styleId="DefaultParagraphFont">
+  <w:style w:type="character" w:default="1" w:styleId="Absatz-Standardschriftart">
     <w:name w:val="Default Paragraph Font"/>
     <w:uiPriority w:val="1"/>
     <w:semiHidden/>
     <w:unhideWhenUsed/>
   </w:style>
-  <w:style w:type="table" w:default="1" w:styleId="TableNormal">
+  <w:style w:type="table" w:default="1" w:styleId="NormaleTabelle">
     <w:name w:val="Normal Table"/>
     <w:uiPriority w:val="99"/>
     <w:semiHidden/>
@@ -4954,17 +4921,17 @@
       </w:tblCellMar>
     </w:tblPr>
   </w:style>
-  <w:style w:type="numbering" w:default="1" w:styleId="NoList">
+  <w:style w:type="numbering" w:default="1" w:styleId="KeineListe">
     <w:name w:val="No List"/>
     <w:uiPriority w:val="99"/>
     <w:semiHidden/>
     <w:unhideWhenUsed/>
   </w:style>
-  <w:style w:type="paragraph" w:styleId="Title">
+  <w:style w:type="paragraph" w:styleId="Titel">
     <w:name w:val="Title"/>
-    <w:basedOn w:val="Normal"/>
-    <w:next w:val="Normal"/>
-    <w:link w:val="TitleChar"/>
+    <w:basedOn w:val="Standard"/>
+    <w:next w:val="Standard"/>
+    <w:link w:val="TitelZchn"/>
     <w:uiPriority w:val="10"/>
     <w:qFormat/>
     <w:rsid w:val="00EC0C24"/>
@@ -4979,10 +4946,10 @@
       <w:szCs w:val="56"/>
     </w:rPr>
   </w:style>
-  <w:style w:type="character" w:customStyle="1" w:styleId="TitleChar">
-    <w:name w:val="Title Char"/>
-    <w:basedOn w:val="DefaultParagraphFont"/>
-    <w:link w:val="Title"/>
+  <w:style w:type="character" w:customStyle="1" w:styleId="TitelZchn">
+    <w:name w:val="Titel Zchn"/>
+    <w:basedOn w:val="Absatz-Standardschriftart"/>
+    <w:link w:val="Titel"/>
     <w:uiPriority w:val="10"/>
     <w:rsid w:val="00EC0C24"/>
     <w:rPr>
@@ -4993,9 +4960,9 @@
       <w:szCs w:val="56"/>
     </w:rPr>
   </w:style>
-  <w:style w:type="paragraph" w:styleId="ListParagraph">
+  <w:style w:type="paragraph" w:styleId="Listenabsatz">
     <w:name w:val="List Paragraph"/>
-    <w:basedOn w:val="Normal"/>
+    <w:basedOn w:val="Standard"/>
     <w:uiPriority w:val="34"/>
     <w:qFormat/>
     <w:rsid w:val="00A84293"/>
@@ -5004,10 +4971,10 @@
       <w:contextualSpacing/>
     </w:pPr>
   </w:style>
-  <w:style w:type="character" w:customStyle="1" w:styleId="Heading1Char">
-    <w:name w:val="Heading 1 Char"/>
-    <w:basedOn w:val="DefaultParagraphFont"/>
-    <w:link w:val="Heading1"/>
+  <w:style w:type="character" w:customStyle="1" w:styleId="berschrift1Zchn">
+    <w:name w:val="Überschrift 1 Zchn"/>
+    <w:basedOn w:val="Absatz-Standardschriftart"/>
+    <w:link w:val="berschrift1"/>
     <w:uiPriority w:val="9"/>
     <w:rsid w:val="00A84293"/>
     <w:rPr>
@@ -5017,9 +4984,9 @@
       <w:szCs w:val="32"/>
     </w:rPr>
   </w:style>
-  <w:style w:type="paragraph" w:styleId="NoSpacing">
+  <w:style w:type="paragraph" w:styleId="KeinLeerraum">
     <w:name w:val="No Spacing"/>
-    <w:link w:val="NoSpacingChar"/>
+    <w:link w:val="KeinLeerraumZchn"/>
     <w:uiPriority w:val="1"/>
     <w:qFormat/>
     <w:rsid w:val="00A84293"/>
@@ -5032,10 +4999,10 @@
       <w14:ligatures w14:val="none"/>
     </w:rPr>
   </w:style>
-  <w:style w:type="character" w:customStyle="1" w:styleId="NoSpacingChar">
-    <w:name w:val="No Spacing Char"/>
-    <w:basedOn w:val="DefaultParagraphFont"/>
-    <w:link w:val="NoSpacing"/>
+  <w:style w:type="character" w:customStyle="1" w:styleId="KeinLeerraumZchn">
+    <w:name w:val="Kein Leerraum Zchn"/>
+    <w:basedOn w:val="Absatz-Standardschriftart"/>
+    <w:link w:val="KeinLeerraum"/>
     <w:uiPriority w:val="1"/>
     <w:rsid w:val="00A84293"/>
     <w:rPr>
@@ -5047,10 +5014,10 @@
       <w14:ligatures w14:val="none"/>
     </w:rPr>
   </w:style>
-  <w:style w:type="paragraph" w:styleId="TOCHeading">
+  <w:style w:type="paragraph" w:styleId="Inhaltsverzeichnisberschrift">
     <w:name w:val="TOC Heading"/>
-    <w:basedOn w:val="Heading1"/>
-    <w:next w:val="Normal"/>
+    <w:basedOn w:val="berschrift1"/>
+    <w:next w:val="Standard"/>
     <w:uiPriority w:val="39"/>
     <w:unhideWhenUsed/>
     <w:qFormat/>
@@ -5069,10 +5036,10 @@
       <w14:ligatures w14:val="none"/>
     </w:rPr>
   </w:style>
-  <w:style w:type="paragraph" w:styleId="TOC1">
+  <w:style w:type="paragraph" w:styleId="Verzeichnis1">
     <w:name w:val="toc 1"/>
-    <w:basedOn w:val="Normal"/>
-    <w:next w:val="Normal"/>
+    <w:basedOn w:val="Standard"/>
+    <w:next w:val="Standard"/>
     <w:autoRedefine/>
     <w:uiPriority w:val="39"/>
     <w:unhideWhenUsed/>
@@ -5090,7 +5057,7 @@
   </w:style>
   <w:style w:type="character" w:styleId="Hyperlink">
     <w:name w:val="Hyperlink"/>
-    <w:basedOn w:val="DefaultParagraphFont"/>
+    <w:basedOn w:val="Absatz-Standardschriftart"/>
     <w:uiPriority w:val="99"/>
     <w:unhideWhenUsed/>
     <w:rsid w:val="00A84293"/>
@@ -5099,10 +5066,10 @@
       <w:u w:val="single"/>
     </w:rPr>
   </w:style>
-  <w:style w:type="paragraph" w:styleId="TOC2">
+  <w:style w:type="paragraph" w:styleId="Verzeichnis2">
     <w:name w:val="toc 2"/>
-    <w:basedOn w:val="Normal"/>
-    <w:next w:val="Normal"/>
+    <w:basedOn w:val="Standard"/>
+    <w:next w:val="Standard"/>
     <w:autoRedefine/>
     <w:uiPriority w:val="39"/>
     <w:unhideWhenUsed/>
@@ -5119,10 +5086,10 @@
       <w:szCs w:val="22"/>
     </w:rPr>
   </w:style>
-  <w:style w:type="paragraph" w:styleId="TOC3">
+  <w:style w:type="paragraph" w:styleId="Verzeichnis3">
     <w:name w:val="toc 3"/>
-    <w:basedOn w:val="Normal"/>
-    <w:next w:val="Normal"/>
+    <w:basedOn w:val="Standard"/>
+    <w:next w:val="Standard"/>
     <w:autoRedefine/>
     <w:uiPriority w:val="39"/>
     <w:unhideWhenUsed/>
@@ -5136,10 +5103,10 @@
       <w:szCs w:val="20"/>
     </w:rPr>
   </w:style>
-  <w:style w:type="paragraph" w:styleId="TOC4">
+  <w:style w:type="paragraph" w:styleId="Verzeichnis4">
     <w:name w:val="toc 4"/>
-    <w:basedOn w:val="Normal"/>
-    <w:next w:val="Normal"/>
+    <w:basedOn w:val="Standard"/>
+    <w:next w:val="Standard"/>
     <w:autoRedefine/>
     <w:uiPriority w:val="39"/>
     <w:semiHidden/>
@@ -5154,10 +5121,10 @@
       <w:szCs w:val="20"/>
     </w:rPr>
   </w:style>
-  <w:style w:type="paragraph" w:styleId="TOC5">
+  <w:style w:type="paragraph" w:styleId="Verzeichnis5">
     <w:name w:val="toc 5"/>
-    <w:basedOn w:val="Normal"/>
-    <w:next w:val="Normal"/>
+    <w:basedOn w:val="Standard"/>
+    <w:next w:val="Standard"/>
     <w:autoRedefine/>
     <w:uiPriority w:val="39"/>
     <w:semiHidden/>
@@ -5172,10 +5139,10 @@
       <w:szCs w:val="20"/>
     </w:rPr>
   </w:style>
-  <w:style w:type="paragraph" w:styleId="TOC6">
+  <w:style w:type="paragraph" w:styleId="Verzeichnis6">
     <w:name w:val="toc 6"/>
-    <w:basedOn w:val="Normal"/>
-    <w:next w:val="Normal"/>
+    <w:basedOn w:val="Standard"/>
+    <w:next w:val="Standard"/>
     <w:autoRedefine/>
     <w:uiPriority w:val="39"/>
     <w:semiHidden/>
@@ -5190,10 +5157,10 @@
       <w:szCs w:val="20"/>
     </w:rPr>
   </w:style>
-  <w:style w:type="paragraph" w:styleId="TOC7">
+  <w:style w:type="paragraph" w:styleId="Verzeichnis7">
     <w:name w:val="toc 7"/>
-    <w:basedOn w:val="Normal"/>
-    <w:next w:val="Normal"/>
+    <w:basedOn w:val="Standard"/>
+    <w:next w:val="Standard"/>
     <w:autoRedefine/>
     <w:uiPriority w:val="39"/>
     <w:semiHidden/>
@@ -5208,10 +5175,10 @@
       <w:szCs w:val="20"/>
     </w:rPr>
   </w:style>
-  <w:style w:type="paragraph" w:styleId="TOC8">
+  <w:style w:type="paragraph" w:styleId="Verzeichnis8">
     <w:name w:val="toc 8"/>
-    <w:basedOn w:val="Normal"/>
-    <w:next w:val="Normal"/>
+    <w:basedOn w:val="Standard"/>
+    <w:next w:val="Standard"/>
     <w:autoRedefine/>
     <w:uiPriority w:val="39"/>
     <w:semiHidden/>
@@ -5226,10 +5193,10 @@
       <w:szCs w:val="20"/>
     </w:rPr>
   </w:style>
-  <w:style w:type="paragraph" w:styleId="TOC9">
+  <w:style w:type="paragraph" w:styleId="Verzeichnis9">
     <w:name w:val="toc 9"/>
-    <w:basedOn w:val="Normal"/>
-    <w:next w:val="Normal"/>
+    <w:basedOn w:val="Standard"/>
+    <w:next w:val="Standard"/>
     <w:autoRedefine/>
     <w:uiPriority w:val="39"/>
     <w:semiHidden/>
@@ -5244,10 +5211,10 @@
       <w:szCs w:val="20"/>
     </w:rPr>
   </w:style>
-  <w:style w:type="character" w:customStyle="1" w:styleId="Heading2Char">
-    <w:name w:val="Heading 2 Char"/>
-    <w:basedOn w:val="DefaultParagraphFont"/>
-    <w:link w:val="Heading2"/>
+  <w:style w:type="character" w:customStyle="1" w:styleId="berschrift2Zchn">
+    <w:name w:val="Überschrift 2 Zchn"/>
+    <w:basedOn w:val="Absatz-Standardschriftart"/>
+    <w:link w:val="berschrift2"/>
     <w:uiPriority w:val="9"/>
     <w:rsid w:val="005C0639"/>
     <w:rPr>
@@ -5257,10 +5224,10 @@
       <w:szCs w:val="26"/>
     </w:rPr>
   </w:style>
-  <w:style w:type="character" w:customStyle="1" w:styleId="Heading3Char">
-    <w:name w:val="Heading 3 Char"/>
-    <w:basedOn w:val="DefaultParagraphFont"/>
-    <w:link w:val="Heading3"/>
+  <w:style w:type="character" w:customStyle="1" w:styleId="berschrift3Zchn">
+    <w:name w:val="Überschrift 3 Zchn"/>
+    <w:basedOn w:val="Absatz-Standardschriftart"/>
+    <w:link w:val="berschrift3"/>
     <w:uiPriority w:val="9"/>
     <w:rsid w:val="00D24E10"/>
     <w:rPr>

</xml_diff>